<commit_message>
Aggiornamenti vari lato back-end
</commit_message>
<xml_diff>
--- a/PROGETTO MIXTO.docx
+++ b/PROGETTO MIXTO.docx
@@ -415,6 +415,24 @@
         <w:rPr>
           <w:color w:val="00B050"/>
         </w:rPr>
+        <w:t xml:space="preserve">PROSSIMO PASSO </w:t>
+      </w:r>
+      <w:r>
+        <w:rPr>
+          <w:color w:val="00B050"/>
+        </w:rPr>
+        <w:t>2</w:t>
+      </w:r>
+      <w:r>
+        <w:rPr>
+          <w:color w:val="00B050"/>
+        </w:rPr>
+        <w:t xml:space="preserve">: </w:t>
+      </w:r>
+      <w:r>
+        <w:rPr>
+          <w:color w:val="00B050"/>
+        </w:rPr>
         <w:t>Scheda passaggio (</w:t>
       </w:r>
       <w:r>
@@ -509,19 +527,13 @@
         <w:rPr>
           <w:color w:val="00B050"/>
         </w:rPr>
-        <w:t>DISEGNA</w:t>
-      </w:r>
-      <w:r>
-        <w:rPr>
-          <w:color w:val="00B050"/>
-        </w:rPr>
-        <w:t>TA</w:t>
-      </w:r>
-      <w:r>
-        <w:rPr>
-          <w:color w:val="00B050"/>
-        </w:rPr>
-        <w:t xml:space="preserve"> SU FIGMA: </w:t>
+        <w:t>IMPLEMENTATA</w:t>
+      </w:r>
+      <w:r>
+        <w:rPr>
+          <w:color w:val="00B050"/>
+        </w:rPr>
+        <w:t xml:space="preserve">: </w:t>
       </w:r>
       <w:r>
         <w:rPr>
@@ -551,19 +563,13 @@
         <w:rPr>
           <w:color w:val="00B050"/>
         </w:rPr>
-        <w:t>DISEGNA</w:t>
-      </w:r>
-      <w:r>
-        <w:rPr>
-          <w:color w:val="00B050"/>
-        </w:rPr>
-        <w:t>TA</w:t>
-      </w:r>
-      <w:r>
-        <w:rPr>
-          <w:color w:val="00B050"/>
-        </w:rPr>
-        <w:t xml:space="preserve"> SU FIGMA: </w:t>
+        <w:t>IMPLEMENTATA</w:t>
+      </w:r>
+      <w:r>
+        <w:rPr>
+          <w:color w:val="00B050"/>
+        </w:rPr>
+        <w:t xml:space="preserve">: </w:t>
       </w:r>
       <w:r>
         <w:rPr>
@@ -593,19 +599,13 @@
         <w:rPr>
           <w:color w:val="00B050"/>
         </w:rPr>
-        <w:t>DISEGNA</w:t>
-      </w:r>
-      <w:r>
-        <w:rPr>
-          <w:color w:val="00B050"/>
-        </w:rPr>
-        <w:t>TA</w:t>
-      </w:r>
-      <w:r>
-        <w:rPr>
-          <w:color w:val="00B050"/>
-        </w:rPr>
-        <w:t xml:space="preserve"> SU FIGMA:</w:t>
+        <w:t>IMPLEMENTATA</w:t>
+      </w:r>
+      <w:r>
+        <w:rPr>
+          <w:color w:val="00B050"/>
+        </w:rPr>
+        <w:t>:</w:t>
       </w:r>
       <w:r>
         <w:rPr>
@@ -635,38 +635,19 @@
         <w:rPr>
           <w:color w:val="00B050"/>
         </w:rPr>
-        <w:t>DISEGNA</w:t>
-      </w:r>
-      <w:r>
-        <w:rPr>
-          <w:color w:val="00B050"/>
-        </w:rPr>
-        <w:t>TA</w:t>
-      </w:r>
-      <w:r>
-        <w:rPr>
-          <w:color w:val="00B050"/>
-        </w:rPr>
-        <w:t xml:space="preserve"> SU </w:t>
-      </w:r>
-      <w:r>
-        <w:rPr>
-          <w:color w:val="00B050"/>
-          <w:u w:val="single"/>
-        </w:rPr>
-        <w:t>FIGMA</w:t>
-      </w:r>
-      <w:r>
-        <w:rPr>
-          <w:color w:val="00B050"/>
-        </w:rPr>
-        <w:t>:</w:t>
-      </w:r>
-      <w:r>
-        <w:rPr>
-          <w:color w:val="00B050"/>
-        </w:rPr>
-        <w:t xml:space="preserve"> </w:t>
+        <w:t>TOSTA DA IMPLEMENTARE</w:t>
+      </w:r>
+      <w:r>
+        <w:rPr>
+          <w:color w:val="00B050"/>
+        </w:rPr>
+        <w:t>, FALLA ADESSO</w:t>
+      </w:r>
+      <w:r>
+        <w:rPr>
+          <w:color w:val="00B050"/>
+        </w:rPr>
+        <w:t xml:space="preserve">: </w:t>
       </w:r>
       <w:r>
         <w:rPr>
@@ -708,6 +689,18 @@
         <w:rPr>
           <w:color w:val="00B050"/>
         </w:rPr>
+        <w:t>IMPLEMENTATA</w:t>
+      </w:r>
+      <w:r>
+        <w:rPr>
+          <w:color w:val="00B050"/>
+        </w:rPr>
+        <w:t xml:space="preserve">: </w:t>
+      </w:r>
+      <w:r>
+        <w:rPr>
+          <w:color w:val="00B050"/>
+        </w:rPr>
         <w:t>Pagina Ricerca</w:t>
       </w:r>
       <w:r>
@@ -802,82 +795,6 @@
           <w:color w:val="00B050"/>
         </w:rPr>
         <w:t xml:space="preserve"> (punto 3)</w:t>
-      </w:r>
-    </w:p>
-    <w:p>
-      <w:pPr>
-        <w:pStyle w:val="Paragrafoelenco"/>
-        <w:numPr>
-          <w:ilvl w:val="1"/>
-          <w:numId w:val="2"/>
-        </w:numPr>
-        <w:rPr>
-          <w:color w:val="00B050"/>
-        </w:rPr>
-      </w:pPr>
-      <w:r>
-        <w:rPr>
-          <w:color w:val="00B050"/>
-        </w:rPr>
-        <w:t>G</w:t>
-      </w:r>
-      <w:r>
-        <w:rPr>
-          <w:color w:val="00B050"/>
-        </w:rPr>
-        <w:t>eneri</w:t>
-      </w:r>
-      <w:r>
-        <w:rPr>
-          <w:color w:val="00B050"/>
-        </w:rPr>
-        <w:t xml:space="preserve"> (usa </w:t>
-      </w:r>
-      <w:r>
-        <w:rPr>
-          <w:color w:val="00B050"/>
-        </w:rPr>
-        <w:t xml:space="preserve">la </w:t>
-      </w:r>
-      <w:proofErr w:type="spellStart"/>
-      <w:r>
-        <w:rPr>
-          <w:color w:val="00B050"/>
-        </w:rPr>
-        <w:t>getGeneri</w:t>
-      </w:r>
-      <w:proofErr w:type="spellEnd"/>
-      <w:r>
-        <w:rPr>
-          <w:color w:val="00B050"/>
-        </w:rPr>
-        <w:t xml:space="preserve"> </w:t>
-      </w:r>
-      <w:r>
-        <w:rPr>
-          <w:color w:val="00B050"/>
-        </w:rPr>
-        <w:t xml:space="preserve">già fatta </w:t>
-      </w:r>
-      <w:r>
-        <w:rPr>
-          <w:color w:val="00B050"/>
-        </w:rPr>
-        <w:t xml:space="preserve">e filtra sul </w:t>
-      </w:r>
-      <w:proofErr w:type="spellStart"/>
-      <w:r>
-        <w:rPr>
-          <w:color w:val="00B050"/>
-        </w:rPr>
-        <w:t>frontend</w:t>
-      </w:r>
-      <w:proofErr w:type="spellEnd"/>
-      <w:r>
-        <w:rPr>
-          <w:color w:val="00B050"/>
-        </w:rPr>
-        <w:t>)</w:t>
       </w:r>
     </w:p>
     <w:p>
@@ -1032,6 +949,18 @@
         <w:rPr>
           <w:color w:val="00B050"/>
         </w:rPr>
+        <w:t>IMPLEMENTATA</w:t>
+      </w:r>
+      <w:r>
+        <w:rPr>
+          <w:color w:val="00B050"/>
+        </w:rPr>
+        <w:t xml:space="preserve">: </w:t>
+      </w:r>
+      <w:r>
+        <w:rPr>
+          <w:color w:val="00B050"/>
+        </w:rPr>
         <w:t xml:space="preserve">Pagina Home o “Tendenze </w:t>
       </w:r>
       <w:r>
@@ -1162,10 +1091,65 @@
           <w:ilvl w:val="0"/>
           <w:numId w:val="2"/>
         </w:numPr>
-        <w:rPr>
-          <w:color w:val="00B050"/>
-        </w:rPr>
-      </w:pPr>
+        <w:jc w:val="both"/>
+        <w:rPr>
+          <w:color w:val="00B050"/>
+        </w:rPr>
+      </w:pPr>
+      <w:r>
+        <w:rPr>
+          <w:color w:val="00B050"/>
+        </w:rPr>
+        <w:t>IMPLEMENTATA</w:t>
+      </w:r>
+      <w:r>
+        <w:rPr>
+          <w:color w:val="00B050"/>
+        </w:rPr>
+        <w:t xml:space="preserve">: </w:t>
+      </w:r>
+      <w:r>
+        <w:rPr>
+          <w:color w:val="00B050"/>
+        </w:rPr>
+        <w:t>Pagina con la lista dei generi: Estremamente semplice, devi solo mostrare tutti i generi di Deezer</w:t>
+      </w:r>
+      <w:r>
+        <w:rPr>
+          <w:color w:val="00B050"/>
+        </w:rPr>
+        <w:t xml:space="preserve"> senza paginarli</w:t>
+      </w:r>
+      <w:r>
+        <w:rPr>
+          <w:color w:val="00B050"/>
+        </w:rPr>
+        <w:t>, tanto sono pochi!</w:t>
+      </w:r>
+    </w:p>
+    <w:p>
+      <w:pPr>
+        <w:pStyle w:val="Paragrafoelenco"/>
+        <w:numPr>
+          <w:ilvl w:val="0"/>
+          <w:numId w:val="2"/>
+        </w:numPr>
+        <w:rPr>
+          <w:color w:val="00B050"/>
+        </w:rPr>
+      </w:pPr>
+      <w:r>
+        <w:rPr>
+          <w:color w:val="00B050"/>
+        </w:rPr>
+        <w:t>FACILE DA IMPLEMENTARE</w:t>
+      </w:r>
+      <w:r>
+        <w:rPr>
+          <w:color w:val="00B050"/>
+        </w:rPr>
+        <w:t xml:space="preserve">: </w:t>
+      </w:r>
       <w:r>
         <w:rPr>
           <w:color w:val="00B050"/>
@@ -1188,7 +1172,33 @@
         <w:rPr>
           <w:color w:val="00B050"/>
         </w:rPr>
-        <w:t xml:space="preserve">i passaggi che ha pubblicato, opportunamente </w:t>
+        <w:t>i passaggi che ha pubblicato</w:t>
+      </w:r>
+      <w:r>
+        <w:rPr>
+          <w:color w:val="00B050"/>
+        </w:rPr>
+        <w:t xml:space="preserve"> (GET /</w:t>
+      </w:r>
+      <w:proofErr w:type="spellStart"/>
+      <w:r>
+        <w:rPr>
+          <w:color w:val="00B050"/>
+        </w:rPr>
+        <w:t>passaggi?utente</w:t>
+      </w:r>
+      <w:proofErr w:type="spellEnd"/>
+      <w:r>
+        <w:rPr>
+          <w:color w:val="00B050"/>
+        </w:rPr>
+        <w:t>=ID)</w:t>
+      </w:r>
+      <w:r>
+        <w:rPr>
+          <w:color w:val="00B050"/>
+        </w:rPr>
+        <w:t xml:space="preserve">, opportunamente </w:t>
       </w:r>
       <w:r>
         <w:rPr>

</xml_diff>

<commit_message>
Implementate schede Genere e Utente
</commit_message>
<xml_diff>
--- a/PROGETTO MIXTO.docx
+++ b/PROGETTO MIXTO.docx
@@ -8,6 +8,28 @@
       </w:r>
       <w:r>
         <w:t xml:space="preserve"> PER IL MIO PORTFOLIO</w:t>
+      </w:r>
+    </w:p>
+    <w:p>
+      <w:pPr>
+        <w:rPr>
+          <w:b/>
+          <w:bCs/>
+        </w:rPr>
+      </w:pPr>
+      <w:r>
+        <w:rPr>
+          <w:b/>
+          <w:bCs/>
+        </w:rPr>
+        <w:t>APPUNTI ANCORA DA CONSIDERARE</w:t>
+      </w:r>
+      <w:r>
+        <w:rPr>
+          <w:b/>
+          <w:bCs/>
+        </w:rPr>
+        <w:t xml:space="preserve"> (ANCHE TODO)</w:t>
       </w:r>
     </w:p>
     <w:p>
@@ -18,14 +40,16 @@
           <w:numId w:val="1"/>
         </w:numPr>
         <w:rPr>
-          <w:color w:val="4EA72E" w:themeColor="accent6"/>
-        </w:rPr>
-      </w:pPr>
-      <w:r>
-        <w:rPr>
-          <w:color w:val="4EA72E" w:themeColor="accent6"/>
-        </w:rPr>
-        <w:t>Permette a un utente (un dj) di prendere un brano A e di dichiarare alla community che lo mixerebbe con un brano B</w:t>
+          <w:b/>
+          <w:bCs/>
+          <w:color w:val="00B050"/>
+        </w:rPr>
+      </w:pPr>
+      <w:r>
+        <w:rPr>
+          <w:color w:val="00B050"/>
+        </w:rPr>
+        <w:t>Si può inoltre chiedere al sito di creare una scaletta con vari vincoli personalizzabili (ES: deve durare 1 ora, deve avere 20 tracce, deve essere solo di determinati artisti, deve essere solo di un genere specifico, deve contenere una traccia per forza, deve iniziare con una traccia per forza, ecc…)</w:t>
       </w:r>
     </w:p>
     <w:p>
@@ -36,14 +60,21 @@
           <w:numId w:val="1"/>
         </w:numPr>
         <w:rPr>
-          <w:color w:val="4EA72E" w:themeColor="accent6"/>
-        </w:rPr>
-      </w:pPr>
-      <w:r>
-        <w:rPr>
-          <w:color w:val="4EA72E" w:themeColor="accent6"/>
-        </w:rPr>
-        <w:t>Un altro utente, quando cerca il brano A, ha la possibilità di vedere tutti gli altri brani con i quali gli altri utenti lo mixerebbero. La visualizzazione può essere con un grafico a torta animato e con una classifica dei brani più scelti.</w:t>
+          <w:b/>
+          <w:bCs/>
+        </w:rPr>
+      </w:pPr>
+      <w:r>
+        <w:rPr>
+          <w:color w:val="4EA72E" w:themeColor="accent6"/>
+        </w:rPr>
+        <w:t xml:space="preserve">Per permettere al sito di creare una scaletta della giusta lunghezza, il passaggio dovrebbe avere le seguenti informazioni: </w:t>
+      </w:r>
+      <w:r>
+        <w:rPr>
+          <w:color w:val="4EA72E" w:themeColor="accent6"/>
+        </w:rPr>
+        <w:t>a quale secondo deve partire il brano successivo mentre si mixa? A quale secondo del brano successivo si mette il CUE? Invece, dettagli come gli effetti e la gestione del volume dei due brani, vanno lasciati al commento opzionale del passaggio.</w:t>
       </w:r>
     </w:p>
     <w:p>
@@ -56,28 +87,20 @@
         <w:rPr>
           <w:b/>
           <w:bCs/>
-          <w:color w:val="4EA72E" w:themeColor="accent6"/>
-        </w:rPr>
-      </w:pPr>
-      <w:r>
-        <w:rPr>
-          <w:color w:val="4EA72E" w:themeColor="accent6"/>
-        </w:rPr>
-        <w:t xml:space="preserve">Quando un utente dichiara alla community quale brano B mixerebbe con un brano A, pubblica sulla community un </w:t>
-      </w:r>
-      <w:r>
-        <w:rPr>
-          <w:b/>
-          <w:bCs/>
-          <w:color w:val="4EA72E" w:themeColor="accent6"/>
-        </w:rPr>
-        <w:t>passaggio</w:t>
-      </w:r>
-      <w:r>
-        <w:rPr>
-          <w:color w:val="4EA72E" w:themeColor="accent6"/>
-        </w:rPr>
-        <w:t>. Il passaggio quindi fa riferimento ai due brani A e B e può essere accompagnato da un commento che spiega come un dj dovrebbe effettuarlo.</w:t>
+        </w:rPr>
+      </w:pPr>
+      <w:r>
+        <w:t xml:space="preserve">La </w:t>
+      </w:r>
+      <w:r>
+        <w:rPr>
+          <w:b/>
+          <w:bCs/>
+        </w:rPr>
+        <w:t xml:space="preserve">popolarità </w:t>
+      </w:r>
+      <w:r>
+        <w:t>di un brano/album/artista/genere/utente su questa community si misura da: quanti passaggi che riguardano quel brano/album/artista/genere/utente sono stati pubblicati e quante visualizzazioni e interazioni sono state registrate sui passaggi relativi a quel brano/album/artista/genere/utente</w:t>
       </w:r>
     </w:p>
     <w:p>
@@ -97,25 +120,7 @@
         <w:rPr>
           <w:color w:val="4EA72E" w:themeColor="accent6"/>
         </w:rPr>
-        <w:t xml:space="preserve">Gli utenti possono commentare un passaggio </w:t>
-      </w:r>
-      <w:r>
-        <w:rPr>
-          <w:color w:val="4EA72E" w:themeColor="accent6"/>
-        </w:rPr>
-        <w:t xml:space="preserve">e anche </w:t>
-      </w:r>
-      <w:r>
-        <w:rPr>
-          <w:color w:val="4EA72E" w:themeColor="accent6"/>
-        </w:rPr>
-        <w:t xml:space="preserve">valutarlo (dopo averlo provato in consolle, si spera!) con un voto da 1 a 5 stelle. </w:t>
-      </w:r>
-      <w:r>
-        <w:rPr>
-          <w:color w:val="4EA72E" w:themeColor="accent6"/>
-        </w:rPr>
-        <w:t>Inoltre, il commento riferito a un passaggio può anche rispondere a un altro commento già pubblicato</w:t>
+        <w:t>Ogni volta che un utente apre un passaggio pubblicato da un altro, vogliamo registrare la visualizzazione. Infatti, la visualizzazione deve essere registrata nel db</w:t>
       </w:r>
     </w:p>
     <w:p>
@@ -128,52 +133,123 @@
         <w:rPr>
           <w:b/>
           <w:bCs/>
-          <w:color w:val="00B050"/>
-        </w:rPr>
-      </w:pPr>
-      <w:r>
-        <w:rPr>
-          <w:color w:val="00B050"/>
-        </w:rPr>
-        <w:t xml:space="preserve">Si può inoltre chiedere al sito di creare una scaletta con vari vincoli </w:t>
-      </w:r>
-      <w:r>
-        <w:rPr>
-          <w:color w:val="00B050"/>
-        </w:rPr>
-        <w:t xml:space="preserve">personalizzabili </w:t>
-      </w:r>
-      <w:r>
-        <w:rPr>
-          <w:color w:val="00B050"/>
-        </w:rPr>
-        <w:t xml:space="preserve">(ES: </w:t>
-      </w:r>
-      <w:r>
-        <w:rPr>
-          <w:color w:val="00B050"/>
-        </w:rPr>
-        <w:t xml:space="preserve">deve durare 1 ora, deve avere 20 tracce, deve essere solo di determinati artisti, deve essere solo di un genere specifico, deve contenere una traccia per forza, deve iniziare con una traccia per forza, </w:t>
-      </w:r>
-      <w:proofErr w:type="spellStart"/>
-      <w:r>
-        <w:rPr>
-          <w:color w:val="00B050"/>
-        </w:rPr>
-        <w:t>ecc</w:t>
-      </w:r>
-      <w:proofErr w:type="spellEnd"/>
-      <w:r>
-        <w:rPr>
-          <w:color w:val="00B050"/>
-        </w:rPr>
-        <w:t>…</w:t>
-      </w:r>
-      <w:r>
-        <w:rPr>
-          <w:color w:val="00B050"/>
-        </w:rPr>
-        <w:t>)</w:t>
+        </w:rPr>
+      </w:pPr>
+      <w:r>
+        <w:rPr>
+          <w:b/>
+          <w:bCs/>
+        </w:rPr>
+        <w:t>In tutte le pagine che fanno vedere liste di PASSAGGI, devi dare la possibilità di filtrare e ordinare. Questa possibilità ancora non c’è!</w:t>
+      </w:r>
+    </w:p>
+    <w:p>
+      <w:pPr>
+        <w:rPr>
+          <w:b/>
+          <w:bCs/>
+        </w:rPr>
+      </w:pPr>
+      <w:r>
+        <w:rPr>
+          <w:b/>
+          <w:bCs/>
+        </w:rPr>
+        <w:t>PAGINE E SCHERMATE PREVISTE</w:t>
+      </w:r>
+      <w:r>
+        <w:rPr>
+          <w:b/>
+          <w:bCs/>
+        </w:rPr>
+        <w:t xml:space="preserve"> (TODO)</w:t>
+      </w:r>
+      <w:r>
+        <w:rPr>
+          <w:b/>
+          <w:bCs/>
+        </w:rPr>
+        <w:t>:</w:t>
+      </w:r>
+    </w:p>
+    <w:p>
+      <w:pPr>
+        <w:pStyle w:val="Paragrafoelenco"/>
+        <w:numPr>
+          <w:ilvl w:val="0"/>
+          <w:numId w:val="2"/>
+        </w:numPr>
+        <w:rPr>
+          <w:color w:val="00B050"/>
+        </w:rPr>
+      </w:pPr>
+      <w:r>
+        <w:rPr>
+          <w:color w:val="00B050"/>
+        </w:rPr>
+        <w:t xml:space="preserve">PROSSIMO PASSO 2: </w:t>
+      </w:r>
+      <w:r>
+        <w:rPr>
+          <w:color w:val="00B050"/>
+        </w:rPr>
+        <w:t>Scheda passaggio (</w:t>
+      </w:r>
+      <w:r>
+        <w:rPr>
+          <w:color w:val="00B050"/>
+        </w:rPr>
+        <w:t xml:space="preserve">in una modal, </w:t>
+      </w:r>
+      <w:r>
+        <w:rPr>
+          <w:color w:val="00B050"/>
+        </w:rPr>
+        <w:t>per valutare e commentare il passaggio pubblicato da un altro utente, oppure per gestire un nostro passaggio che abbiamo pubblicato noi)</w:t>
+      </w:r>
+    </w:p>
+    <w:p>
+      <w:pPr>
+        <w:pStyle w:val="Paragrafoelenco"/>
+        <w:numPr>
+          <w:ilvl w:val="0"/>
+          <w:numId w:val="2"/>
+        </w:numPr>
+        <w:rPr>
+          <w:color w:val="00B050"/>
+        </w:rPr>
+      </w:pPr>
+      <w:r>
+        <w:rPr>
+          <w:color w:val="00B050"/>
+        </w:rPr>
+        <w:t xml:space="preserve">Una pagina dedicata interamente alla creazione di una scaletta (o una modal, o una pagina a parte) </w:t>
+      </w:r>
+    </w:p>
+    <w:p>
+      <w:pPr>
+        <w:rPr>
+          <w:b/>
+          <w:bCs/>
+        </w:rPr>
+      </w:pPr>
+    </w:p>
+    <w:p/>
+    <w:p>
+      <w:pPr>
+        <w:rPr>
+          <w:b/>
+          <w:bCs/>
+          <w:color w:val="000000" w:themeColor="text1"/>
+        </w:rPr>
+      </w:pPr>
+      <w:r>
+        <w:rPr>
+          <w:b/>
+          <w:bCs/>
+          <w:color w:val="000000" w:themeColor="text1"/>
+        </w:rPr>
+        <w:t>APPUNTI GIA CONSIDERATI (NON GUARDARLI PIU)</w:t>
       </w:r>
     </w:p>
     <w:p>
@@ -184,27 +260,14 @@
           <w:numId w:val="1"/>
         </w:numPr>
         <w:rPr>
-          <w:b/>
-          <w:bCs/>
-        </w:rPr>
-      </w:pPr>
-      <w:r>
-        <w:rPr>
-          <w:color w:val="4EA72E" w:themeColor="accent6"/>
-        </w:rPr>
-        <w:t xml:space="preserve">Per permettere al sito di creare una scaletta della giusta lunghezza, il passaggio dovrebbe avere le seguenti informazioni: </w:t>
-      </w:r>
-      <w:r>
-        <w:rPr>
-          <w:color w:val="4EA72E" w:themeColor="accent6"/>
-        </w:rPr>
-        <w:t>a quale secondo deve partire il brano successivo mentre si mixa? A quale secondo del brano successivo si mette il CUE?</w:t>
-      </w:r>
-      <w:r>
-        <w:rPr>
-          <w:color w:val="4EA72E" w:themeColor="accent6"/>
-        </w:rPr>
-        <w:t xml:space="preserve"> Invece, dettagli come gli effetti e la gestione del volume dei due brani, vanno lasciati al commento opzionale del passaggio.</w:t>
+          <w:color w:val="4EA72E" w:themeColor="accent6"/>
+        </w:rPr>
+      </w:pPr>
+      <w:r>
+        <w:rPr>
+          <w:color w:val="4EA72E" w:themeColor="accent6"/>
+        </w:rPr>
+        <w:t>Permette a un utente (un dj) di prendere un brano A e di dichiarare alla community che lo mixerebbe con un brano B</w:t>
       </w:r>
     </w:p>
     <w:p>
@@ -215,16 +278,14 @@
           <w:numId w:val="1"/>
         </w:numPr>
         <w:rPr>
-          <w:b/>
-          <w:bCs/>
-          <w:color w:val="4EA72E" w:themeColor="accent6"/>
-        </w:rPr>
-      </w:pPr>
-      <w:r>
-        <w:rPr>
-          <w:color w:val="4EA72E" w:themeColor="accent6"/>
-        </w:rPr>
-        <w:t>Per ogni brano bisogna sapere: Titolo, Artista, Durata, Genere, Album/release di appartenenza, …</w:t>
+          <w:color w:val="4EA72E" w:themeColor="accent6"/>
+        </w:rPr>
+      </w:pPr>
+      <w:r>
+        <w:rPr>
+          <w:color w:val="4EA72E" w:themeColor="accent6"/>
+        </w:rPr>
+        <w:t>Un altro utente, quando cerca il brano A, ha la possibilità di vedere tutti gli altri brani con i quali gli altri utenti lo mixerebbero. La visualizzazione può essere con un grafico a torta animato e con una classifica dei brani più scelti.</w:t>
       </w:r>
     </w:p>
     <w:p>
@@ -237,14 +298,28 @@
         <w:rPr>
           <w:b/>
           <w:bCs/>
-          <w:color w:val="00B050"/>
-        </w:rPr>
-      </w:pPr>
-      <w:r>
-        <w:rPr>
-          <w:color w:val="00B050"/>
-        </w:rPr>
-        <w:t>Per ogni album bisogna sapere: Artista, Titolo, Cover art, Data di uscita</w:t>
+          <w:color w:val="4EA72E" w:themeColor="accent6"/>
+        </w:rPr>
+      </w:pPr>
+      <w:r>
+        <w:rPr>
+          <w:color w:val="4EA72E" w:themeColor="accent6"/>
+        </w:rPr>
+        <w:t xml:space="preserve">Quando un utente dichiara alla community quale brano B mixerebbe con un brano A, pubblica sulla community un </w:t>
+      </w:r>
+      <w:r>
+        <w:rPr>
+          <w:b/>
+          <w:bCs/>
+          <w:color w:val="4EA72E" w:themeColor="accent6"/>
+        </w:rPr>
+        <w:t>passaggio</w:t>
+      </w:r>
+      <w:r>
+        <w:rPr>
+          <w:color w:val="4EA72E" w:themeColor="accent6"/>
+        </w:rPr>
+        <w:t>. Il passaggio quindi fa riferimento ai due brani A e B e può essere accompagnato da un commento che spiega come un dj dovrebbe effettuarlo.</w:t>
       </w:r>
     </w:p>
     <w:p>
@@ -264,13 +339,26 @@
         <w:rPr>
           <w:color w:val="4EA72E" w:themeColor="accent6"/>
         </w:rPr>
-        <w:t>Mentre l’utente naviga per cercare i brani, sulla destra (oppure in basso o in alto se è sul telefono), ci sono due dischi pronti per posizionare i due brani del passaggio che si vuole pubblicare. L’utente infatti, quando trova un brano, può decidere di piazzarlo sul primo o sul secondo piatto. Inoltre, può scambiare di posto i brani sui due piatti</w:t>
-      </w:r>
-      <w:r>
-        <w:rPr>
-          <w:color w:val="4EA72E" w:themeColor="accent6"/>
-        </w:rPr>
-        <w:t>. Una volta che i due brani sono piazzati sui due dischi, allora si può pubblicare il passaggio sulla community.</w:t>
+        <w:lastRenderedPageBreak/>
+        <w:t xml:space="preserve">Gli utenti possono commentare un passaggio </w:t>
+      </w:r>
+      <w:r>
+        <w:rPr>
+          <w:color w:val="4EA72E" w:themeColor="accent6"/>
+        </w:rPr>
+        <w:t xml:space="preserve">e anche </w:t>
+      </w:r>
+      <w:r>
+        <w:rPr>
+          <w:color w:val="4EA72E" w:themeColor="accent6"/>
+        </w:rPr>
+        <w:t xml:space="preserve">valutarlo (dopo averlo provato in consolle, si spera!) con un voto da 1 a 5 stelle. </w:t>
+      </w:r>
+      <w:r>
+        <w:rPr>
+          <w:color w:val="4EA72E" w:themeColor="accent6"/>
+        </w:rPr>
+        <w:t>Inoltre, il commento riferito a un passaggio può anche rispondere a un altro commento già pubblicato</w:t>
       </w:r>
     </w:p>
     <w:p>
@@ -283,50 +371,14 @@
         <w:rPr>
           <w:b/>
           <w:bCs/>
-        </w:rPr>
-      </w:pPr>
-      <w:r>
-        <w:t xml:space="preserve">La </w:t>
-      </w:r>
-      <w:r>
-        <w:rPr>
-          <w:b/>
-          <w:bCs/>
-        </w:rPr>
-        <w:t xml:space="preserve">popolarità </w:t>
-      </w:r>
-      <w:r>
-        <w:t xml:space="preserve">di un </w:t>
-      </w:r>
-      <w:r>
-        <w:t>brano/album/artista</w:t>
-      </w:r>
-      <w:r>
-        <w:t>/genere/utente</w:t>
-      </w:r>
-      <w:r>
-        <w:t xml:space="preserve"> su questa community </w:t>
-      </w:r>
-      <w:r>
-        <w:t xml:space="preserve">si misura </w:t>
-      </w:r>
-      <w:r>
-        <w:t xml:space="preserve">da: quanti passaggi che riguardano quel </w:t>
-      </w:r>
-      <w:r>
-        <w:t>brano/album/artista</w:t>
-      </w:r>
-      <w:r>
-        <w:t>/genere/utente</w:t>
-      </w:r>
-      <w:r>
-        <w:t xml:space="preserve"> sono stati pubblicati e quante visualizzazioni e interazioni sono state registrate sui passaggi relativi a quel brano</w:t>
-      </w:r>
-      <w:r>
-        <w:t>/album/artista</w:t>
-      </w:r>
-      <w:r>
-        <w:t>/genere/utente</w:t>
+          <w:color w:val="4EA72E" w:themeColor="accent6"/>
+        </w:rPr>
+      </w:pPr>
+      <w:r>
+        <w:rPr>
+          <w:color w:val="4EA72E" w:themeColor="accent6"/>
+        </w:rPr>
+        <w:t>Per ogni brano bisogna sapere: Titolo, Artista, Durata, Genere, Album/release di appartenenza, …</w:t>
       </w:r>
     </w:p>
     <w:p>
@@ -339,23 +391,15 @@
         <w:rPr>
           <w:b/>
           <w:bCs/>
-          <w:color w:val="4EA72E" w:themeColor="accent6"/>
-        </w:rPr>
-      </w:pPr>
-      <w:r>
-        <w:rPr>
-          <w:color w:val="4EA72E" w:themeColor="accent6"/>
-        </w:rPr>
-        <w:t xml:space="preserve">Ogni volta che un utente apre un passaggio pubblicato da un altro, vogliamo registrare la visualizzazione. Infatti, la visualizzazione deve essere registrata nel </w:t>
-      </w:r>
-      <w:proofErr w:type="spellStart"/>
-      <w:r>
-        <w:rPr>
-          <w:color w:val="4EA72E" w:themeColor="accent6"/>
-        </w:rPr>
-        <w:t>db</w:t>
-      </w:r>
-      <w:proofErr w:type="spellEnd"/>
+          <w:color w:val="00B050"/>
+        </w:rPr>
+      </w:pPr>
+      <w:r>
+        <w:rPr>
+          <w:color w:val="00B050"/>
+        </w:rPr>
+        <w:t>Per ogni album bisogna sapere: Artista, Titolo, Cover art, Data di uscita</w:t>
+      </w:r>
     </w:p>
     <w:p>
       <w:pPr>
@@ -367,37 +411,37 @@
         <w:rPr>
           <w:b/>
           <w:bCs/>
-          <w:color w:val="00B050"/>
-        </w:rPr>
-      </w:pPr>
-      <w:r>
-        <w:rPr>
-          <w:color w:val="00B050"/>
-        </w:rPr>
-        <w:t>Crea un componente in React che si occupi di mostrare i passaggi pubblicati, filtrati secondo determinati criteri e filtri. Questo componente sicuramente viene richiamato nella scheda brano, ma molto probabilmente anche in altri!</w:t>
-      </w:r>
-    </w:p>
-    <w:p>
-      <w:pPr>
-        <w:rPr>
-          <w:b/>
-          <w:bCs/>
-        </w:rPr>
-      </w:pPr>
-    </w:p>
-    <w:p>
-      <w:pPr>
-        <w:rPr>
-          <w:b/>
-          <w:bCs/>
-        </w:rPr>
-      </w:pPr>
-      <w:r>
-        <w:rPr>
-          <w:b/>
-          <w:bCs/>
-        </w:rPr>
-        <w:t>PAGINE E SCHERMATE PREVISTE:</w:t>
+          <w:color w:val="4EA72E" w:themeColor="accent6"/>
+        </w:rPr>
+      </w:pPr>
+      <w:r>
+        <w:rPr>
+          <w:color w:val="4EA72E" w:themeColor="accent6"/>
+        </w:rPr>
+        <w:t>Mentre l’utente naviga per cercare i brani, sulla destra (oppure in basso o in alto se è sul telefono), ci sono due dischi pronti per posizionare i due brani del passaggio che si vuole pubblicare. L’utente infatti, quando trova un brano, può decidere di piazzarlo sul primo o sul secondo piatto. Inoltre, può scambiare di posto i brani sui due piatti</w:t>
+      </w:r>
+      <w:r>
+        <w:rPr>
+          <w:color w:val="4EA72E" w:themeColor="accent6"/>
+        </w:rPr>
+        <w:t>. Una volta che i due brani sono piazzati sui due dischi, allora si può pubblicare il passaggio sulla community.</w:t>
+      </w:r>
+    </w:p>
+    <w:p>
+      <w:pPr>
+        <w:rPr>
+          <w:b/>
+          <w:bCs/>
+          <w:color w:val="000000" w:themeColor="text1"/>
+        </w:rPr>
+      </w:pPr>
+      <w:r>
+        <w:rPr>
+          <w:b/>
+          <w:bCs/>
+          <w:color w:val="000000" w:themeColor="text1"/>
+        </w:rPr>
+        <w:t>PAGINE E SCHERMATE Già FATTE (NON GUARDARE PIU QUESTA SEZIONE)</w:t>
       </w:r>
     </w:p>
     <w:p>
@@ -415,13 +459,7 @@
         <w:rPr>
           <w:color w:val="00B050"/>
         </w:rPr>
-        <w:t xml:space="preserve">PROSSIMO PASSO </w:t>
-      </w:r>
-      <w:r>
-        <w:rPr>
-          <w:color w:val="00B050"/>
-        </w:rPr>
-        <w:t>2</w:t>
+        <w:t>IMPLEMENTATA</w:t>
       </w:r>
       <w:r>
         <w:rPr>
@@ -433,45 +471,13 @@
         <w:rPr>
           <w:color w:val="00B050"/>
         </w:rPr>
-        <w:t>Scheda passaggio (</w:t>
-      </w:r>
-      <w:r>
-        <w:rPr>
-          <w:color w:val="00B050"/>
-        </w:rPr>
-        <w:t xml:space="preserve">in una </w:t>
-      </w:r>
-      <w:proofErr w:type="spellStart"/>
-      <w:r>
-        <w:rPr>
-          <w:color w:val="00B050"/>
-        </w:rPr>
-        <w:t>modal</w:t>
-      </w:r>
-      <w:proofErr w:type="spellEnd"/>
-      <w:r>
-        <w:rPr>
-          <w:color w:val="00B050"/>
-        </w:rPr>
-        <w:t xml:space="preserve">, </w:t>
-      </w:r>
-      <w:r>
-        <w:rPr>
-          <w:color w:val="00B050"/>
-        </w:rPr>
-        <w:t>per valutare e commentare il passaggio pubblicato da un altro utente</w:t>
-      </w:r>
-      <w:r>
-        <w:rPr>
-          <w:color w:val="00B050"/>
-        </w:rPr>
-        <w:t>, oppure per gestire un nostro passaggio che abbiamo pubblicato noi</w:t>
-      </w:r>
-      <w:r>
-        <w:rPr>
-          <w:color w:val="00B050"/>
-        </w:rPr>
-        <w:t>)</w:t>
+        <w:t>Scheda brano</w:t>
+      </w:r>
+      <w:r>
+        <w:rPr>
+          <w:color w:val="00B050"/>
+        </w:rPr>
+        <w:t>: segui il file SCHEDA BRANO.txt sul Desktop</w:t>
       </w:r>
     </w:p>
     <w:p>
@@ -489,27 +495,25 @@
         <w:rPr>
           <w:color w:val="00B050"/>
         </w:rPr>
-        <w:t xml:space="preserve">Una pagina dedicata interamente alla creazione di una scaletta (o una </w:t>
-      </w:r>
-      <w:proofErr w:type="spellStart"/>
-      <w:r>
-        <w:rPr>
-          <w:color w:val="00B050"/>
-        </w:rPr>
-        <w:t>modal</w:t>
-      </w:r>
-      <w:proofErr w:type="spellEnd"/>
-      <w:r>
-        <w:rPr>
-          <w:color w:val="00B050"/>
-        </w:rPr>
-        <w:t>, o una pagina a parte)</w:t>
-      </w:r>
-      <w:r>
-        <w:rPr>
-          <w:color w:val="00B050"/>
-        </w:rPr>
-        <w:t xml:space="preserve"> </w:t>
+        <w:t>IMPLEMENTATA</w:t>
+      </w:r>
+      <w:r>
+        <w:rPr>
+          <w:color w:val="00B050"/>
+        </w:rPr>
+        <w:t xml:space="preserve">: </w:t>
+      </w:r>
+      <w:r>
+        <w:rPr>
+          <w:color w:val="00B050"/>
+        </w:rPr>
+        <w:t>Scheda album/release</w:t>
+      </w:r>
+      <w:r>
+        <w:rPr>
+          <w:color w:val="00B050"/>
+        </w:rPr>
+        <w:t>: segui il file SCHEDA ALBUM O RELEASE.txt sul Desktop</w:t>
       </w:r>
     </w:p>
     <w:p>
@@ -520,7 +524,7 @@
           <w:numId w:val="2"/>
         </w:numPr>
         <w:rPr>
-          <w:color w:val="00B050"/>
+          <w:color w:val="4EA72E" w:themeColor="accent6"/>
         </w:rPr>
       </w:pPr>
       <w:r>
@@ -533,19 +537,19 @@
         <w:rPr>
           <w:color w:val="00B050"/>
         </w:rPr>
-        <w:t xml:space="preserve">: </w:t>
-      </w:r>
-      <w:r>
-        <w:rPr>
-          <w:color w:val="00B050"/>
-        </w:rPr>
-        <w:t>Scheda brano</w:t>
-      </w:r>
-      <w:r>
-        <w:rPr>
-          <w:color w:val="00B050"/>
-        </w:rPr>
-        <w:t>: segui il file SCHEDA BRANO.txt sul Desktop</w:t>
+        <w:t>:</w:t>
+      </w:r>
+      <w:r>
+        <w:rPr>
+          <w:color w:val="00B050"/>
+        </w:rPr>
+        <w:t xml:space="preserve"> </w:t>
+      </w:r>
+      <w:r>
+        <w:rPr>
+          <w:color w:val="4EA72E" w:themeColor="accent6"/>
+        </w:rPr>
+        <w:t>Scheda artista (permette di vedere e filtrare tutti i release/album dello stesso artista e permette di vedere e filtrare tutti i passaggi che includono questo artista ordinati dal più popolare)</w:t>
       </w:r>
     </w:p>
     <w:p>
@@ -556,7 +560,7 @@
           <w:numId w:val="2"/>
         </w:numPr>
         <w:rPr>
-          <w:color w:val="00B050"/>
+          <w:color w:val="4EA72E" w:themeColor="accent6"/>
         </w:rPr>
       </w:pPr>
       <w:r>
@@ -564,84 +568,6 @@
           <w:color w:val="00B050"/>
         </w:rPr>
         <w:t>IMPLEMENTATA</w:t>
-      </w:r>
-      <w:r>
-        <w:rPr>
-          <w:color w:val="00B050"/>
-        </w:rPr>
-        <w:t xml:space="preserve">: </w:t>
-      </w:r>
-      <w:r>
-        <w:rPr>
-          <w:color w:val="00B050"/>
-        </w:rPr>
-        <w:t>Scheda album/release</w:t>
-      </w:r>
-      <w:r>
-        <w:rPr>
-          <w:color w:val="00B050"/>
-        </w:rPr>
-        <w:t>: segui il file SCHEDA ALBUM O RELEASE.txt sul Desktop</w:t>
-      </w:r>
-    </w:p>
-    <w:p>
-      <w:pPr>
-        <w:pStyle w:val="Paragrafoelenco"/>
-        <w:numPr>
-          <w:ilvl w:val="0"/>
-          <w:numId w:val="2"/>
-        </w:numPr>
-        <w:rPr>
-          <w:color w:val="4EA72E" w:themeColor="accent6"/>
-        </w:rPr>
-      </w:pPr>
-      <w:r>
-        <w:rPr>
-          <w:color w:val="00B050"/>
-        </w:rPr>
-        <w:t>IMPLEMENTATA</w:t>
-      </w:r>
-      <w:r>
-        <w:rPr>
-          <w:color w:val="00B050"/>
-        </w:rPr>
-        <w:t>:</w:t>
-      </w:r>
-      <w:r>
-        <w:rPr>
-          <w:color w:val="00B050"/>
-        </w:rPr>
-        <w:t xml:space="preserve"> </w:t>
-      </w:r>
-      <w:r>
-        <w:rPr>
-          <w:color w:val="4EA72E" w:themeColor="accent6"/>
-        </w:rPr>
-        <w:t>Scheda artista (permette di vedere e filtrare tutti i release/album dello stesso artista e permette di vedere e filtrare tutti i passaggi che includono questo artista ordinati dal più popolare)</w:t>
-      </w:r>
-    </w:p>
-    <w:p>
-      <w:pPr>
-        <w:pStyle w:val="Paragrafoelenco"/>
-        <w:numPr>
-          <w:ilvl w:val="0"/>
-          <w:numId w:val="2"/>
-        </w:numPr>
-        <w:rPr>
-          <w:color w:val="4EA72E" w:themeColor="accent6"/>
-        </w:rPr>
-      </w:pPr>
-      <w:r>
-        <w:rPr>
-          <w:color w:val="00B050"/>
-        </w:rPr>
-        <w:t>TOSTA DA IMPLEMENTARE</w:t>
-      </w:r>
-      <w:r>
-        <w:rPr>
-          <w:color w:val="00B050"/>
-        </w:rPr>
-        <w:t>, FALLA ADESSO</w:t>
       </w:r>
       <w:r>
         <w:rPr>
@@ -980,21 +906,7 @@
         <w:rPr>
           <w:color w:val="00B050"/>
         </w:rPr>
-        <w:t xml:space="preserve"> o “Ricerca su </w:t>
-      </w:r>
-      <w:proofErr w:type="spellStart"/>
-      <w:r>
-        <w:rPr>
-          <w:color w:val="00B050"/>
-        </w:rPr>
-        <w:t>MixTo</w:t>
-      </w:r>
-      <w:proofErr w:type="spellEnd"/>
-      <w:r>
-        <w:rPr>
-          <w:color w:val="00B050"/>
-        </w:rPr>
-        <w:t>”</w:t>
+        <w:t xml:space="preserve"> o “Ricerca su MixTo”</w:t>
       </w:r>
       <w:r>
         <w:rPr>
@@ -1032,16 +944,8 @@
         <w:rPr>
           <w:color w:val="00B050"/>
         </w:rPr>
-        <w:t xml:space="preserve"> sul </w:t>
-      </w:r>
-      <w:proofErr w:type="spellStart"/>
-      <w:r>
-        <w:rPr>
-          <w:color w:val="00B050"/>
-        </w:rPr>
-        <w:t>db</w:t>
-      </w:r>
-      <w:proofErr w:type="spellEnd"/>
+        <w:t xml:space="preserve"> sul db</w:t>
+      </w:r>
       <w:r>
         <w:rPr>
           <w:color w:val="00B050"/>
@@ -1061,21 +965,7 @@
         <w:rPr>
           <w:color w:val="00B050"/>
         </w:rPr>
-        <w:t xml:space="preserve">, ma capisce la popolarità guardando il </w:t>
-      </w:r>
-      <w:proofErr w:type="spellStart"/>
-      <w:r>
-        <w:rPr>
-          <w:color w:val="00B050"/>
-        </w:rPr>
-        <w:t>db</w:t>
-      </w:r>
-      <w:proofErr w:type="spellEnd"/>
-      <w:r>
-        <w:rPr>
-          <w:color w:val="00B050"/>
-        </w:rPr>
-        <w:t>!</w:t>
+        <w:t>, ma capisce la popolarità guardando il db!</w:t>
       </w:r>
       <w:r>
         <w:rPr>
@@ -1142,7 +1032,7 @@
         <w:rPr>
           <w:color w:val="00B050"/>
         </w:rPr>
-        <w:t>FACILE DA IMPLEMENTARE</w:t>
+        <w:t>IMPLEMENTATA</w:t>
       </w:r>
       <w:r>
         <w:rPr>
@@ -1154,12 +1044,6 @@
         <w:rPr>
           <w:color w:val="00B050"/>
         </w:rPr>
-        <w:t xml:space="preserve">(QUESTA NON SERVE DISEGNARLA SU FIGMA, HAI Già CAPITO COME FARLA) </w:t>
-      </w:r>
-      <w:r>
-        <w:rPr>
-          <w:color w:val="00B050"/>
-        </w:rPr>
         <w:t xml:space="preserve">Scheda utente: permette di vedere tutti gli attributi dell’utente e anche </w:t>
       </w:r>
       <w:r>
@@ -1178,21 +1062,7 @@
         <w:rPr>
           <w:color w:val="00B050"/>
         </w:rPr>
-        <w:t xml:space="preserve"> (GET /</w:t>
-      </w:r>
-      <w:proofErr w:type="spellStart"/>
-      <w:r>
-        <w:rPr>
-          <w:color w:val="00B050"/>
-        </w:rPr>
-        <w:t>passaggi?utente</w:t>
-      </w:r>
-      <w:proofErr w:type="spellEnd"/>
-      <w:r>
-        <w:rPr>
-          <w:color w:val="00B050"/>
-        </w:rPr>
-        <w:t>=ID)</w:t>
+        <w:t xml:space="preserve"> (GET /passaggi?utente=ID)</w:t>
       </w:r>
       <w:r>
         <w:rPr>

</xml_diff>